<commit_message>
Update SAS Good Programming Checklist.docx
</commit_message>
<xml_diff>
--- a/SAS Good Programming Checklist.docx
+++ b/SAS Good Programming Checklist.docx
@@ -15,6 +15,99 @@
         </w:rPr>
         <w:t>SAS Good Programming Checklist</w:t>
       </w:r>
+    </w:p>
+    <w:p>
+      <w:pPr>
+        <w:rPr>
+          <w:rFonts w:ascii="Times New Roman" w:eastAsia="Times New Roman" w:hAnsi="Times New Roman" w:cs="Times New Roman"/>
+        </w:rPr>
+      </w:pPr>
+      <w:r>
+        <w:rPr>
+          <w:lang w:val="en-US"/>
+        </w:rPr>
+        <w:t xml:space="preserve">Reference: </w:t>
+      </w:r>
+      <w:hyperlink r:id="rId5" w:tgtFrame="_blank" w:history="1">
+        <w:r>
+          <w:rPr>
+            <w:rFonts w:ascii="Times New Roman" w:eastAsia="Times New Roman" w:hAnsi="Times New Roman" w:cs="Times New Roman"/>
+            <w:color w:val="0000FF"/>
+            <w:u w:val="single"/>
+          </w:rPr>
+          <w:t>https://advance.phuse.global/display/WEL/Good+Programming+Practice+Guidance</w:t>
+        </w:r>
+      </w:hyperlink>
+    </w:p>
+    <w:p>
+      <w:pPr>
+        <w:pStyle w:val="ListParagraph"/>
+        <w:numPr>
+          <w:ilvl w:val="0"/>
+          <w:numId w:val="1"/>
+        </w:numPr>
+        <w:rPr>
+          <w:lang w:val="en-US"/>
+        </w:rPr>
+      </w:pPr>
+      <w:r>
+        <w:rPr>
+          <w:lang w:val="en-US"/>
+        </w:rPr>
+        <w:t>Make backup copy of program before updates</w:t>
+      </w:r>
+    </w:p>
+    <w:p>
+      <w:pPr>
+        <w:pStyle w:val="ListParagraph"/>
+        <w:numPr>
+          <w:ilvl w:val="0"/>
+          <w:numId w:val="1"/>
+        </w:numPr>
+        <w:rPr>
+          <w:lang w:val="en-US"/>
+        </w:rPr>
+      </w:pPr>
+      <w:r>
+        <w:rPr>
+          <w:lang w:val="en-US"/>
+        </w:rPr>
+        <w:t>Use program documentation</w:t>
+      </w:r>
+    </w:p>
+    <w:p>
+      <w:pPr>
+        <w:pStyle w:val="ListParagraph"/>
+        <w:numPr>
+          <w:ilvl w:val="1"/>
+          <w:numId w:val="1"/>
+        </w:numPr>
+        <w:rPr>
+          <w:lang w:val="en-US"/>
+        </w:rPr>
+      </w:pPr>
+      <w:proofErr w:type="gramStart"/>
+      <w:r>
+        <w:rPr>
+          <w:lang w:val="en-US"/>
+        </w:rPr>
+        <w:t>E.g.</w:t>
+      </w:r>
+      <w:proofErr w:type="gramEnd"/>
+      <w:r>
+        <w:rPr>
+          <w:lang w:val="en-US"/>
+        </w:rPr>
+        <w:t xml:space="preserve"> </w:t>
+      </w:r>
+      <w:proofErr w:type="spellStart"/>
+      <w:r>
+        <w:rPr>
+          <w:lang w:val="en-US"/>
+        </w:rPr>
+        <w:t>headers</w:t>
+      </w:r>
+      <w:proofErr w:type="spellEnd"/>
     </w:p>
     <w:sectPr>
       <w:pgSz w:w="12240" w:h="15840"/>
@@ -24,6 +117,127 @@
     </w:sectPr>
   </w:body>
 </w:document>
+</file>
+
+<file path=word/numbering.xml><?xml version="1.0" encoding="utf-8"?>
+<w:numbering xmlns:wpc="http://schemas.microsoft.com/office/word/2010/wordprocessingCanvas" xmlns:cx="http://schemas.microsoft.com/office/drawing/2014/chartex" xmlns:cx1="http://schemas.microsoft.com/office/drawing/2015/9/8/chartex" xmlns:cx2="http://schemas.microsoft.com/office/drawing/2015/10/21/chartex" xmlns:cx3="http://schemas.microsoft.com/office/drawing/2016/5/9/chartex" xmlns:cx4="http://schemas.microsoft.com/office/drawing/2016/5/10/chartex" xmlns:cx5="http://schemas.microsoft.com/office/drawing/2016/5/11/chartex" xmlns:cx6="http://schemas.microsoft.com/office/drawing/2016/5/12/chartex" xmlns:cx7="http://schemas.microsoft.com/office/drawing/2016/5/13/chartex" xmlns:cx8="http://schemas.microsoft.com/office/drawing/2016/5/14/chartex" xmlns:mc="http://schemas.openxmlformats.org/markup-compatibility/2006" xmlns:aink="http://schemas.microsoft.com/office/drawing/2016/ink" xmlns:am3d="http://schemas.microsoft.com/office/drawing/2017/model3d" xmlns:o="urn:schemas-microsoft-com:office:office" xmlns:r="http://schemas.openxmlformats.org/officeDocument/2006/relationships" xmlns:m="http://schemas.openxmlformats.org/officeDocument/2006/math" xmlns:v="urn:schemas-microsoft-com:vml" xmlns:wp14="http://schemas.microsoft.com/office/word/2010/wordprocessingDrawing" xmlns:wp="http://schemas.openxmlformats.org/drawingml/2006/wordprocessingDrawing" xmlns:w10="urn:schemas-microsoft-com:office:word" xmlns:w="http://schemas.openxmlformats.org/wordprocessingml/2006/main" xmlns:w14="http://schemas.microsoft.com/office/word/2010/wordml" xmlns:w15="http://schemas.microsoft.com/office/word/2012/wordml" xmlns:w16cex="http://schemas.microsoft.com/office/word/2018/wordml/cex" xmlns:w16cid="http://schemas.microsoft.com/office/word/2016/wordml/cid" xmlns:w16="http://schemas.microsoft.com/office/word/2018/wordml" xmlns:w16se="http://schemas.microsoft.com/office/word/2015/wordml/symex" xmlns:wpg="http://schemas.microsoft.com/office/word/2010/wordprocessingGroup" xmlns:wpi="http://schemas.microsoft.com/office/word/2010/wordprocessingInk" xmlns:wne="http://schemas.microsoft.com/office/word/2006/wordml" xmlns:wps="http://schemas.microsoft.com/office/word/2010/wordprocessingShape" mc:Ignorable="w14 w15 w16se w16cid w16 w16cex wp14">
+  <w:abstractNum w:abstractNumId="0" w15:restartNumberingAfterBreak="0">
+    <w:nsid w:val="47280BFA"/>
+    <w:multiLevelType w:val="hybridMultilevel"/>
+    <w:tmpl w:val="2BD2A1A6"/>
+    <w:lvl w:ilvl="0" w:tplc="04090001">
+      <w:start w:val="1"/>
+      <w:numFmt w:val="bullet"/>
+      <w:lvlText w:val=""/>
+      <w:lvlJc w:val="left"/>
+      <w:pPr>
+        <w:ind w:left="720" w:hanging="360"/>
+      </w:pPr>
+      <w:rPr>
+        <w:rFonts w:ascii="Symbol" w:hAnsi="Symbol" w:hint="default"/>
+      </w:rPr>
+    </w:lvl>
+    <w:lvl w:ilvl="1" w:tplc="04090003">
+      <w:start w:val="1"/>
+      <w:numFmt w:val="bullet"/>
+      <w:lvlText w:val="o"/>
+      <w:lvlJc w:val="left"/>
+      <w:pPr>
+        <w:ind w:left="1440" w:hanging="360"/>
+      </w:pPr>
+      <w:rPr>
+        <w:rFonts w:ascii="Courier New" w:hAnsi="Courier New" w:cs="Courier New" w:hint="default"/>
+      </w:rPr>
+    </w:lvl>
+    <w:lvl w:ilvl="2" w:tplc="04090005" w:tentative="1">
+      <w:start w:val="1"/>
+      <w:numFmt w:val="bullet"/>
+      <w:lvlText w:val=""/>
+      <w:lvlJc w:val="left"/>
+      <w:pPr>
+        <w:ind w:left="2160" w:hanging="360"/>
+      </w:pPr>
+      <w:rPr>
+        <w:rFonts w:ascii="Wingdings" w:hAnsi="Wingdings" w:hint="default"/>
+      </w:rPr>
+    </w:lvl>
+    <w:lvl w:ilvl="3" w:tplc="04090001" w:tentative="1">
+      <w:start w:val="1"/>
+      <w:numFmt w:val="bullet"/>
+      <w:lvlText w:val=""/>
+      <w:lvlJc w:val="left"/>
+      <w:pPr>
+        <w:ind w:left="2880" w:hanging="360"/>
+      </w:pPr>
+      <w:rPr>
+        <w:rFonts w:ascii="Symbol" w:hAnsi="Symbol" w:hint="default"/>
+      </w:rPr>
+    </w:lvl>
+    <w:lvl w:ilvl="4" w:tplc="04090003" w:tentative="1">
+      <w:start w:val="1"/>
+      <w:numFmt w:val="bullet"/>
+      <w:lvlText w:val="o"/>
+      <w:lvlJc w:val="left"/>
+      <w:pPr>
+        <w:ind w:left="3600" w:hanging="360"/>
+      </w:pPr>
+      <w:rPr>
+        <w:rFonts w:ascii="Courier New" w:hAnsi="Courier New" w:cs="Courier New" w:hint="default"/>
+      </w:rPr>
+    </w:lvl>
+    <w:lvl w:ilvl="5" w:tplc="04090005" w:tentative="1">
+      <w:start w:val="1"/>
+      <w:numFmt w:val="bullet"/>
+      <w:lvlText w:val=""/>
+      <w:lvlJc w:val="left"/>
+      <w:pPr>
+        <w:ind w:left="4320" w:hanging="360"/>
+      </w:pPr>
+      <w:rPr>
+        <w:rFonts w:ascii="Wingdings" w:hAnsi="Wingdings" w:hint="default"/>
+      </w:rPr>
+    </w:lvl>
+    <w:lvl w:ilvl="6" w:tplc="04090001" w:tentative="1">
+      <w:start w:val="1"/>
+      <w:numFmt w:val="bullet"/>
+      <w:lvlText w:val=""/>
+      <w:lvlJc w:val="left"/>
+      <w:pPr>
+        <w:ind w:left="5040" w:hanging="360"/>
+      </w:pPr>
+      <w:rPr>
+        <w:rFonts w:ascii="Symbol" w:hAnsi="Symbol" w:hint="default"/>
+      </w:rPr>
+    </w:lvl>
+    <w:lvl w:ilvl="7" w:tplc="04090003" w:tentative="1">
+      <w:start w:val="1"/>
+      <w:numFmt w:val="bullet"/>
+      <w:lvlText w:val="o"/>
+      <w:lvlJc w:val="left"/>
+      <w:pPr>
+        <w:ind w:left="5760" w:hanging="360"/>
+      </w:pPr>
+      <w:rPr>
+        <w:rFonts w:ascii="Courier New" w:hAnsi="Courier New" w:cs="Courier New" w:hint="default"/>
+      </w:rPr>
+    </w:lvl>
+    <w:lvl w:ilvl="8" w:tplc="04090005" w:tentative="1">
+      <w:start w:val="1"/>
+      <w:numFmt w:val="bullet"/>
+      <w:lvlText w:val=""/>
+      <w:lvlJc w:val="left"/>
+      <w:pPr>
+        <w:ind w:left="6480" w:hanging="360"/>
+      </w:pPr>
+      <w:rPr>
+        <w:rFonts w:ascii="Wingdings" w:hAnsi="Wingdings" w:hint="default"/>
+      </w:rPr>
+    </w:lvl>
+  </w:abstractNum>
+  <w:num w:numId="1">
+    <w:abstractNumId w:val="0"/>
+  </w:num>
+</w:numbering>
 </file>
 
 <file path=word/styles.xml><?xml version="1.0" encoding="utf-8"?>
@@ -482,6 +696,29 @@
       <w:szCs w:val="32"/>
     </w:rPr>
   </w:style>
+  <w:style w:type="character" w:styleId="Hyperlink">
+    <w:name w:val="Hyperlink"/>
+    <w:basedOn w:val="DefaultParagraphFont"/>
+    <w:uiPriority w:val="99"/>
+    <w:semiHidden/>
+    <w:unhideWhenUsed/>
+    <w:rsid w:val="00CD3F60"/>
+    <w:rPr>
+      <w:color w:val="0000FF"/>
+      <w:u w:val="single"/>
+    </w:rPr>
+  </w:style>
+  <w:style w:type="paragraph" w:styleId="ListParagraph">
+    <w:name w:val="List Paragraph"/>
+    <w:basedOn w:val="Normal"/>
+    <w:uiPriority w:val="34"/>
+    <w:qFormat/>
+    <w:rsid w:val="006770D2"/>
+    <w:pPr>
+      <w:ind w:left="720"/>
+      <w:contextualSpacing/>
+    </w:pPr>
+  </w:style>
 </w:styles>
 </file>
 

</xml_diff>

<commit_message>
Finish with version 1.0 of document
</commit_message>
<xml_diff>
--- a/SAS Good Programming Checklist.docx
+++ b/SAS Good Programming Checklist.docx
@@ -4,22 +4,38 @@
   <w:body>
     <w:p>
       <w:pPr>
+        <w:pStyle w:val="Title"/>
+        <w:rPr>
+          <w:lang w:val="en-US"/>
+        </w:rPr>
+      </w:pPr>
+      <w:r>
+        <w:rPr>
+          <w:lang w:val="en-US"/>
+        </w:rPr>
+        <w:t>SAS Good Programming Checklist</w:t>
+      </w:r>
+    </w:p>
+    <w:p>
+      <w:pPr>
         <w:pStyle w:val="Heading1"/>
         <w:rPr>
-          <w:lang w:val="en-US"/>
-        </w:rPr>
-      </w:pPr>
-      <w:r>
-        <w:rPr>
-          <w:lang w:val="en-US"/>
-        </w:rPr>
-        <w:t>SAS Good Programming Checklist</w:t>
+          <w:rFonts w:eastAsia="Times New Roman"/>
+        </w:rPr>
+      </w:pPr>
+      <w:r>
+        <w:rPr>
+          <w:rFonts w:eastAsia="Times New Roman"/>
+        </w:rPr>
+        <w:t>Generally accepted standards</w:t>
       </w:r>
     </w:p>
     <w:p>
       <w:pPr>
         <w:rPr>
           <w:rFonts w:ascii="Times New Roman" w:eastAsia="Times New Roman" w:hAnsi="Times New Roman" w:cs="Times New Roman"/>
+          <w:color w:val="0000FF"/>
+          <w:u w:val="single"/>
         </w:rPr>
       </w:pPr>
       <w:r>
@@ -35,7 +51,23 @@
             <w:color w:val="0000FF"/>
             <w:u w:val="single"/>
           </w:rPr>
-          <w:t>https://advance.phuse.global/display/WEL/Good+Programming+Practice+Guidance</w:t>
+          <w:t>https://advance.phuse.global/display/WEL/G</w:t>
+        </w:r>
+        <w:r>
+          <w:rPr>
+            <w:rFonts w:ascii="Times New Roman" w:eastAsia="Times New Roman" w:hAnsi="Times New Roman" w:cs="Times New Roman"/>
+            <w:color w:val="0000FF"/>
+            <w:u w:val="single"/>
+          </w:rPr>
+          <w:t>o</w:t>
+        </w:r>
+        <w:r>
+          <w:rPr>
+            <w:rFonts w:ascii="Times New Roman" w:eastAsia="Times New Roman" w:hAnsi="Times New Roman" w:cs="Times New Roman"/>
+            <w:color w:val="0000FF"/>
+            <w:u w:val="single"/>
+          </w:rPr>
+          <w:t>od+Programming+Practice+Guidance</w:t>
         </w:r>
       </w:hyperlink>
     </w:p>
@@ -292,7 +324,13 @@
         <w:rPr>
           <w:lang w:val="en-US"/>
         </w:rPr>
-        <w:t>Use run/quit at the end of each data step/procedure</w:t>
+        <w:t xml:space="preserve">Use run/quit at the end of each </w:t>
+      </w:r>
+      <w:r>
+        <w:rPr>
+          <w:lang w:val="en-US"/>
+        </w:rPr>
+        <w:t>DATA step/PROC statement</w:t>
       </w:r>
     </w:p>
     <w:p>
@@ -424,20 +462,473 @@
         <w:rPr>
           <w:lang w:val="en-US"/>
         </w:rPr>
-        <w:t>Always include a final else/otherwise clause in select/if/case statement</w:t>
-      </w:r>
-    </w:p>
-    <w:p>
-      <w:pPr>
-        <w:pStyle w:val="ListParagraph"/>
-        <w:numPr>
-          <w:ilvl w:val="0"/>
-          <w:numId w:val="1"/>
-        </w:numPr>
-        <w:rPr>
-          <w:lang w:val="en-US"/>
-        </w:rPr>
-      </w:pPr>
+        <w:t xml:space="preserve">Always include a final </w:t>
+      </w:r>
+      <w:r>
+        <w:rPr>
+          <w:lang w:val="en-US"/>
+        </w:rPr>
+        <w:t xml:space="preserve">ELSE/OTHERWISE </w:t>
+      </w:r>
+      <w:r>
+        <w:rPr>
+          <w:lang w:val="en-US"/>
+        </w:rPr>
+        <w:t xml:space="preserve">clause in </w:t>
+      </w:r>
+      <w:r>
+        <w:rPr>
+          <w:lang w:val="en-US"/>
+        </w:rPr>
+        <w:t xml:space="preserve">SELECT/IF/CASE </w:t>
+      </w:r>
+      <w:r>
+        <w:rPr>
+          <w:lang w:val="en-US"/>
+        </w:rPr>
+        <w:t>statement</w:t>
+      </w:r>
+    </w:p>
+    <w:p>
+      <w:pPr>
+        <w:pStyle w:val="ListParagraph"/>
+        <w:numPr>
+          <w:ilvl w:val="0"/>
+          <w:numId w:val="1"/>
+        </w:numPr>
+        <w:rPr>
+          <w:lang w:val="en-US"/>
+        </w:rPr>
+      </w:pPr>
+      <w:r>
+        <w:rPr>
+          <w:lang w:val="en-US"/>
+        </w:rPr>
+        <w:t>Read all external data at the top of the program</w:t>
+      </w:r>
+    </w:p>
+    <w:p>
+      <w:pPr>
+        <w:pStyle w:val="ListParagraph"/>
+        <w:numPr>
+          <w:ilvl w:val="0"/>
+          <w:numId w:val="1"/>
+        </w:numPr>
+        <w:rPr>
+          <w:lang w:val="en-US"/>
+        </w:rPr>
+      </w:pPr>
+      <w:r>
+        <w:rPr>
+          <w:lang w:val="en-US"/>
+        </w:rPr>
+        <w:t>Use lowercase for all programming</w:t>
+      </w:r>
+    </w:p>
+    <w:p>
+      <w:pPr>
+        <w:pStyle w:val="ListParagraph"/>
+        <w:numPr>
+          <w:ilvl w:val="0"/>
+          <w:numId w:val="1"/>
+        </w:numPr>
+        <w:rPr>
+          <w:lang w:val="en-US"/>
+        </w:rPr>
+      </w:pPr>
+      <w:r>
+        <w:rPr>
+          <w:lang w:val="en-US"/>
+        </w:rPr>
+        <w:t>Group similar statements together</w:t>
+      </w:r>
+    </w:p>
+    <w:p>
+      <w:pPr>
+        <w:pStyle w:val="ListParagraph"/>
+        <w:numPr>
+          <w:ilvl w:val="0"/>
+          <w:numId w:val="1"/>
+        </w:numPr>
+        <w:rPr>
+          <w:lang w:val="en-US"/>
+        </w:rPr>
+      </w:pPr>
+      <w:r>
+        <w:rPr>
+          <w:lang w:val="en-US"/>
+        </w:rPr>
+        <w:t>Define new variables with the ATTRIB statement in order to ensure the variable properties are correct instead of implicit determined by the data/circumstances</w:t>
+      </w:r>
+    </w:p>
+    <w:p>
+      <w:pPr>
+        <w:pStyle w:val="ListParagraph"/>
+        <w:numPr>
+          <w:ilvl w:val="0"/>
+          <w:numId w:val="1"/>
+        </w:numPr>
+        <w:rPr>
+          <w:lang w:val="en-US"/>
+        </w:rPr>
+      </w:pPr>
+      <w:r>
+        <w:rPr>
+          <w:lang w:val="en-US"/>
+        </w:rPr>
+        <w:t>Use logical groups to separate code into blocks</w:t>
+      </w:r>
+    </w:p>
+    <w:p>
+      <w:pPr>
+        <w:pStyle w:val="ListParagraph"/>
+        <w:numPr>
+          <w:ilvl w:val="0"/>
+          <w:numId w:val="1"/>
+        </w:numPr>
+        <w:rPr>
+          <w:lang w:val="en-US"/>
+        </w:rPr>
+      </w:pPr>
+      <w:r>
+        <w:rPr>
+          <w:lang w:val="en-US"/>
+        </w:rPr>
+        <w:t>Double space between sections</w:t>
+      </w:r>
+    </w:p>
+    <w:p>
+      <w:pPr>
+        <w:pStyle w:val="ListParagraph"/>
+        <w:numPr>
+          <w:ilvl w:val="0"/>
+          <w:numId w:val="1"/>
+        </w:numPr>
+        <w:rPr>
+          <w:lang w:val="en-US"/>
+        </w:rPr>
+      </w:pPr>
+      <w:r>
+        <w:rPr>
+          <w:lang w:val="en-US"/>
+        </w:rPr>
+        <w:t>Perform one task per module or macro</w:t>
+      </w:r>
+    </w:p>
+    <w:p>
+      <w:pPr>
+        <w:pStyle w:val="ListParagraph"/>
+        <w:numPr>
+          <w:ilvl w:val="0"/>
+          <w:numId w:val="1"/>
+        </w:numPr>
+        <w:rPr>
+          <w:lang w:val="en-US"/>
+        </w:rPr>
+      </w:pPr>
+      <w:r>
+        <w:rPr>
+          <w:lang w:val="en-US"/>
+        </w:rPr>
+        <w:t>When converting variables to numeric and vice-versa, use the PUT and INPUT functions to explicitly convert the variables to ensure that it is done in the way intended</w:t>
+      </w:r>
+    </w:p>
+    <w:p>
+      <w:pPr>
+        <w:pStyle w:val="ListParagraph"/>
+        <w:numPr>
+          <w:ilvl w:val="0"/>
+          <w:numId w:val="1"/>
+        </w:numPr>
+        <w:rPr>
+          <w:lang w:val="en-US"/>
+        </w:rPr>
+      </w:pPr>
+      <w:r>
+        <w:rPr>
+          <w:lang w:val="en-US"/>
+        </w:rPr>
+        <w:t>Keep naming conventions consistent across dataset and programs</w:t>
+      </w:r>
+    </w:p>
+    <w:p>
+      <w:pPr>
+        <w:pStyle w:val="ListParagraph"/>
+        <w:numPr>
+          <w:ilvl w:val="0"/>
+          <w:numId w:val="1"/>
+        </w:numPr>
+        <w:rPr>
+          <w:lang w:val="en-US"/>
+        </w:rPr>
+      </w:pPr>
+      <w:r>
+        <w:rPr>
+          <w:lang w:val="en-US"/>
+        </w:rPr>
+        <w:t>Use self-explanatory names for variables and datasets</w:t>
+      </w:r>
+    </w:p>
+    <w:p>
+      <w:pPr>
+        <w:pStyle w:val="ListParagraph"/>
+        <w:numPr>
+          <w:ilvl w:val="0"/>
+          <w:numId w:val="1"/>
+        </w:numPr>
+        <w:rPr>
+          <w:lang w:val="en-US"/>
+        </w:rPr>
+      </w:pPr>
+      <w:r>
+        <w:rPr>
+          <w:lang w:val="en-US"/>
+        </w:rPr>
+        <w:t>Insert parentheses in meaningful places to clarify sequence of mathematical or logical operations</w:t>
+      </w:r>
+    </w:p>
+    <w:p>
+      <w:pPr>
+        <w:pStyle w:val="ListParagraph"/>
+        <w:numPr>
+          <w:ilvl w:val="0"/>
+          <w:numId w:val="1"/>
+        </w:numPr>
+        <w:rPr>
+          <w:lang w:val="en-US"/>
+        </w:rPr>
+      </w:pPr>
+      <w:r>
+        <w:rPr>
+          <w:lang w:val="en-US"/>
+        </w:rPr>
+        <w:t>For DO loops, place the END statement in the same positions as the DO statement so that they can be easily matched</w:t>
+      </w:r>
+    </w:p>
+    <w:p>
+      <w:pPr>
+        <w:pStyle w:val="ListParagraph"/>
+        <w:numPr>
+          <w:ilvl w:val="0"/>
+          <w:numId w:val="1"/>
+        </w:numPr>
+        <w:rPr>
+          <w:lang w:val="en-US"/>
+        </w:rPr>
+      </w:pPr>
+      <w:r>
+        <w:rPr>
+          <w:lang w:val="en-US"/>
+        </w:rPr>
+        <w:t>Do not use tab for indentation</w:t>
+      </w:r>
+    </w:p>
+    <w:p>
+      <w:pPr>
+        <w:pStyle w:val="ListParagraph"/>
+        <w:numPr>
+          <w:ilvl w:val="0"/>
+          <w:numId w:val="1"/>
+        </w:numPr>
+        <w:rPr>
+          <w:lang w:val="en-US"/>
+        </w:rPr>
+      </w:pPr>
+      <w:r>
+        <w:rPr>
+          <w:lang w:val="en-US"/>
+        </w:rPr>
+        <w:t>Split DATA steps into logical parts</w:t>
+      </w:r>
+    </w:p>
+    <w:p>
+      <w:pPr>
+        <w:pStyle w:val="ListParagraph"/>
+        <w:numPr>
+          <w:ilvl w:val="0"/>
+          <w:numId w:val="1"/>
+        </w:numPr>
+        <w:rPr>
+          <w:lang w:val="en-US"/>
+        </w:rPr>
+      </w:pPr>
+      <w:r>
+        <w:rPr>
+          <w:lang w:val="en-US"/>
+        </w:rPr>
+        <w:lastRenderedPageBreak/>
+        <w:t>Left justify global statements and DATA and PROC statements and their corresponding RUN and QUIT statements</w:t>
+      </w:r>
+    </w:p>
+    <w:p>
+      <w:pPr>
+        <w:pStyle w:val="ListParagraph"/>
+        <w:numPr>
+          <w:ilvl w:val="0"/>
+          <w:numId w:val="1"/>
+        </w:numPr>
+        <w:rPr>
+          <w:lang w:val="en-US"/>
+        </w:rPr>
+      </w:pPr>
+      <w:r>
+        <w:rPr>
+          <w:lang w:val="en-US"/>
+        </w:rPr>
+        <w:t>Separate DATA step</w:t>
+      </w:r>
+      <w:r>
+        <w:rPr>
+          <w:lang w:val="en-US"/>
+        </w:rPr>
+        <w:t>s</w:t>
+      </w:r>
+      <w:r>
+        <w:rPr>
+          <w:lang w:val="en-US"/>
+        </w:rPr>
+        <w:t xml:space="preserve"> and PROC statements</w:t>
+      </w:r>
+      <w:r>
+        <w:rPr>
+          <w:lang w:val="en-US"/>
+        </w:rPr>
+        <w:t xml:space="preserve"> with at least one blank line</w:t>
+      </w:r>
+    </w:p>
+    <w:p>
+      <w:pPr>
+        <w:pStyle w:val="ListParagraph"/>
+        <w:numPr>
+          <w:ilvl w:val="0"/>
+          <w:numId w:val="1"/>
+        </w:numPr>
+        <w:rPr>
+          <w:lang w:val="en-US"/>
+        </w:rPr>
+      </w:pPr>
+      <w:r>
+        <w:rPr>
+          <w:lang w:val="en-US"/>
+        </w:rPr>
+        <w:t>Precede each DATA step and PROC statement with a comment</w:t>
+      </w:r>
+    </w:p>
+    <w:p>
+      <w:pPr>
+        <w:pStyle w:val="Heading1"/>
+        <w:rPr>
+          <w:lang w:val="en-US"/>
+        </w:rPr>
+      </w:pPr>
+      <w:r>
+        <w:rPr>
+          <w:lang w:val="en-US"/>
+        </w:rPr>
+        <w:t>Additional standards for myself</w:t>
+      </w:r>
+    </w:p>
+    <w:p>
+      <w:pPr>
+        <w:pStyle w:val="ListParagraph"/>
+        <w:numPr>
+          <w:ilvl w:val="0"/>
+          <w:numId w:val="1"/>
+        </w:numPr>
+        <w:rPr>
+          <w:lang w:val="en-US"/>
+        </w:rPr>
+      </w:pPr>
+      <w:r>
+        <w:rPr>
+          <w:lang w:val="en-US"/>
+        </w:rPr>
+        <w:t xml:space="preserve">Use </w:t>
+      </w:r>
+      <w:r>
+        <w:rPr>
+          <w:lang w:val="en-US"/>
+        </w:rPr>
+        <w:t>PROC FORMAT</w:t>
+      </w:r>
+      <w:r>
+        <w:rPr>
+          <w:lang w:val="en-US"/>
+        </w:rPr>
+        <w:t xml:space="preserve"> for 1:1 re-categorization of data</w:t>
+      </w:r>
+    </w:p>
+    <w:p>
+      <w:pPr>
+        <w:pStyle w:val="ListParagraph"/>
+        <w:numPr>
+          <w:ilvl w:val="0"/>
+          <w:numId w:val="1"/>
+        </w:numPr>
+        <w:rPr>
+          <w:lang w:val="en-US"/>
+        </w:rPr>
+      </w:pPr>
+      <w:r>
+        <w:rPr>
+          <w:lang w:val="en-US"/>
+        </w:rPr>
+        <w:t>Import/create at the top of the program</w:t>
+      </w:r>
+    </w:p>
+    <w:p>
+      <w:pPr>
+        <w:pStyle w:val="ListParagraph"/>
+        <w:numPr>
+          <w:ilvl w:val="0"/>
+          <w:numId w:val="1"/>
+        </w:numPr>
+        <w:rPr>
+          <w:lang w:val="en-US"/>
+        </w:rPr>
+      </w:pPr>
+      <w:r>
+        <w:rPr>
+          <w:lang w:val="en-US"/>
+        </w:rPr>
+        <w:t>Import/create formats at the top of the program</w:t>
+      </w:r>
+    </w:p>
+    <w:p>
+      <w:pPr>
+        <w:pStyle w:val="ListParagraph"/>
+        <w:numPr>
+          <w:ilvl w:val="0"/>
+          <w:numId w:val="1"/>
+        </w:numPr>
+        <w:rPr>
+          <w:lang w:val="en-US"/>
+        </w:rPr>
+      </w:pPr>
+      <w:r>
+        <w:rPr>
+          <w:lang w:val="en-US"/>
+        </w:rPr>
+        <w:t>Use a standard header for every program</w:t>
+      </w:r>
+    </w:p>
+    <w:p>
+      <w:pPr>
+        <w:pStyle w:val="ListParagraph"/>
+        <w:numPr>
+          <w:ilvl w:val="0"/>
+          <w:numId w:val="1"/>
+        </w:numPr>
+        <w:rPr>
+          <w:lang w:val="en-US"/>
+        </w:rPr>
+      </w:pPr>
+      <w:r>
+        <w:rPr>
+          <w:lang w:val="en-US"/>
+        </w:rPr>
+        <w:t>Put period at the end of macro variables</w:t>
+      </w:r>
     </w:p>
     <w:sectPr>
       <w:pgSz w:w="12240" w:h="15840"/>
@@ -452,6 +943,101 @@
 <file path=word/numbering.xml><?xml version="1.0" encoding="utf-8"?>
 <w:numbering xmlns:wpc="http://schemas.microsoft.com/office/word/2010/wordprocessingCanvas" xmlns:cx="http://schemas.microsoft.com/office/drawing/2014/chartex" xmlns:cx1="http://schemas.microsoft.com/office/drawing/2015/9/8/chartex" xmlns:cx2="http://schemas.microsoft.com/office/drawing/2015/10/21/chartex" xmlns:cx3="http://schemas.microsoft.com/office/drawing/2016/5/9/chartex" xmlns:cx4="http://schemas.microsoft.com/office/drawing/2016/5/10/chartex" xmlns:cx5="http://schemas.microsoft.com/office/drawing/2016/5/11/chartex" xmlns:cx6="http://schemas.microsoft.com/office/drawing/2016/5/12/chartex" xmlns:cx7="http://schemas.microsoft.com/office/drawing/2016/5/13/chartex" xmlns:cx8="http://schemas.microsoft.com/office/drawing/2016/5/14/chartex" xmlns:mc="http://schemas.openxmlformats.org/markup-compatibility/2006" xmlns:aink="http://schemas.microsoft.com/office/drawing/2016/ink" xmlns:am3d="http://schemas.microsoft.com/office/drawing/2017/model3d" xmlns:o="urn:schemas-microsoft-com:office:office" xmlns:r="http://schemas.openxmlformats.org/officeDocument/2006/relationships" xmlns:m="http://schemas.openxmlformats.org/officeDocument/2006/math" xmlns:v="urn:schemas-microsoft-com:vml" xmlns:wp14="http://schemas.microsoft.com/office/word/2010/wordprocessingDrawing" xmlns:wp="http://schemas.openxmlformats.org/drawingml/2006/wordprocessingDrawing" xmlns:w10="urn:schemas-microsoft-com:office:word" xmlns:w="http://schemas.openxmlformats.org/wordprocessingml/2006/main" xmlns:w14="http://schemas.microsoft.com/office/word/2010/wordml" xmlns:w15="http://schemas.microsoft.com/office/word/2012/wordml" xmlns:w16cex="http://schemas.microsoft.com/office/word/2018/wordml/cex" xmlns:w16cid="http://schemas.microsoft.com/office/word/2016/wordml/cid" xmlns:w16="http://schemas.microsoft.com/office/word/2018/wordml" xmlns:w16se="http://schemas.microsoft.com/office/word/2015/wordml/symex" xmlns:wpg="http://schemas.microsoft.com/office/word/2010/wordprocessingGroup" xmlns:wpi="http://schemas.microsoft.com/office/word/2010/wordprocessingInk" xmlns:wne="http://schemas.microsoft.com/office/word/2006/wordml" xmlns:wps="http://schemas.microsoft.com/office/word/2010/wordprocessingShape" mc:Ignorable="w14 w15 w16se w16cid w16 w16cex wp14">
   <w:abstractNum w:abstractNumId="0" w15:restartNumberingAfterBreak="0">
+    <w:nsid w:val="1BD33675"/>
+    <w:multiLevelType w:val="multilevel"/>
+    <w:tmpl w:val="04090025"/>
+    <w:lvl w:ilvl="0">
+      <w:start w:val="1"/>
+      <w:numFmt w:val="decimal"/>
+      <w:pStyle w:val="Heading1"/>
+      <w:lvlText w:val="%1"/>
+      <w:lvlJc w:val="left"/>
+      <w:pPr>
+        <w:ind w:left="432" w:hanging="432"/>
+      </w:pPr>
+    </w:lvl>
+    <w:lvl w:ilvl="1">
+      <w:start w:val="1"/>
+      <w:numFmt w:val="decimal"/>
+      <w:pStyle w:val="Heading2"/>
+      <w:lvlText w:val="%1.%2"/>
+      <w:lvlJc w:val="left"/>
+      <w:pPr>
+        <w:ind w:left="576" w:hanging="576"/>
+      </w:pPr>
+    </w:lvl>
+    <w:lvl w:ilvl="2">
+      <w:start w:val="1"/>
+      <w:numFmt w:val="decimal"/>
+      <w:pStyle w:val="Heading3"/>
+      <w:lvlText w:val="%1.%2.%3"/>
+      <w:lvlJc w:val="left"/>
+      <w:pPr>
+        <w:ind w:left="720" w:hanging="720"/>
+      </w:pPr>
+    </w:lvl>
+    <w:lvl w:ilvl="3">
+      <w:start w:val="1"/>
+      <w:numFmt w:val="decimal"/>
+      <w:pStyle w:val="Heading4"/>
+      <w:lvlText w:val="%1.%2.%3.%4"/>
+      <w:lvlJc w:val="left"/>
+      <w:pPr>
+        <w:ind w:left="864" w:hanging="864"/>
+      </w:pPr>
+    </w:lvl>
+    <w:lvl w:ilvl="4">
+      <w:start w:val="1"/>
+      <w:numFmt w:val="decimal"/>
+      <w:pStyle w:val="Heading5"/>
+      <w:lvlText w:val="%1.%2.%3.%4.%5"/>
+      <w:lvlJc w:val="left"/>
+      <w:pPr>
+        <w:ind w:left="1008" w:hanging="1008"/>
+      </w:pPr>
+    </w:lvl>
+    <w:lvl w:ilvl="5">
+      <w:start w:val="1"/>
+      <w:numFmt w:val="decimal"/>
+      <w:pStyle w:val="Heading6"/>
+      <w:lvlText w:val="%1.%2.%3.%4.%5.%6"/>
+      <w:lvlJc w:val="left"/>
+      <w:pPr>
+        <w:ind w:left="1152" w:hanging="1152"/>
+      </w:pPr>
+    </w:lvl>
+    <w:lvl w:ilvl="6">
+      <w:start w:val="1"/>
+      <w:numFmt w:val="decimal"/>
+      <w:pStyle w:val="Heading7"/>
+      <w:lvlText w:val="%1.%2.%3.%4.%5.%6.%7"/>
+      <w:lvlJc w:val="left"/>
+      <w:pPr>
+        <w:ind w:left="1296" w:hanging="1296"/>
+      </w:pPr>
+    </w:lvl>
+    <w:lvl w:ilvl="7">
+      <w:start w:val="1"/>
+      <w:numFmt w:val="decimal"/>
+      <w:pStyle w:val="Heading8"/>
+      <w:lvlText w:val="%1.%2.%3.%4.%5.%6.%7.%8"/>
+      <w:lvlJc w:val="left"/>
+      <w:pPr>
+        <w:ind w:left="1440" w:hanging="1440"/>
+      </w:pPr>
+    </w:lvl>
+    <w:lvl w:ilvl="8">
+      <w:start w:val="1"/>
+      <w:numFmt w:val="decimal"/>
+      <w:pStyle w:val="Heading9"/>
+      <w:lvlText w:val="%1.%2.%3.%4.%5.%6.%7.%8.%9"/>
+      <w:lvlJc w:val="left"/>
+      <w:pPr>
+        <w:ind w:left="1584" w:hanging="1584"/>
+      </w:pPr>
+    </w:lvl>
+  </w:abstractNum>
+  <w:abstractNum w:abstractNumId="1" w15:restartNumberingAfterBreak="0">
     <w:nsid w:val="47280BFA"/>
     <w:multiLevelType w:val="hybridMultilevel"/>
     <w:tmpl w:val="2BD2A1A6"/>
@@ -565,6 +1151,9 @@
     </w:lvl>
   </w:abstractNum>
   <w:num w:numId="1">
+    <w:abstractNumId w:val="1"/>
+  </w:num>
+  <w:num w:numId="2">
     <w:abstractNumId w:val="0"/>
   </w:num>
 </w:numbering>
@@ -976,6 +1565,9 @@
     <w:pPr>
       <w:keepNext/>
       <w:keepLines/>
+      <w:numPr>
+        <w:numId w:val="2"/>
+      </w:numPr>
       <w:spacing w:before="240"/>
       <w:outlineLvl w:val="0"/>
     </w:pPr>
@@ -984,6 +1576,217 @@
       <w:color w:val="2F5496" w:themeColor="accent1" w:themeShade="BF"/>
       <w:sz w:val="32"/>
       <w:szCs w:val="32"/>
+    </w:rPr>
+  </w:style>
+  <w:style w:type="paragraph" w:styleId="Heading2">
+    <w:name w:val="heading 2"/>
+    <w:basedOn w:val="Normal"/>
+    <w:next w:val="Normal"/>
+    <w:link w:val="Heading2Char"/>
+    <w:uiPriority w:val="9"/>
+    <w:unhideWhenUsed/>
+    <w:qFormat/>
+    <w:rsid w:val="004B25B7"/>
+    <w:pPr>
+      <w:keepNext/>
+      <w:keepLines/>
+      <w:numPr>
+        <w:ilvl w:val="1"/>
+        <w:numId w:val="2"/>
+      </w:numPr>
+      <w:spacing w:before="40"/>
+      <w:outlineLvl w:val="1"/>
+    </w:pPr>
+    <w:rPr>
+      <w:rFonts w:asciiTheme="majorHAnsi" w:eastAsiaTheme="majorEastAsia" w:hAnsiTheme="majorHAnsi" w:cstheme="majorBidi"/>
+      <w:color w:val="2F5496" w:themeColor="accent1" w:themeShade="BF"/>
+      <w:sz w:val="26"/>
+      <w:szCs w:val="26"/>
+    </w:rPr>
+  </w:style>
+  <w:style w:type="paragraph" w:styleId="Heading3">
+    <w:name w:val="heading 3"/>
+    <w:basedOn w:val="Normal"/>
+    <w:next w:val="Normal"/>
+    <w:link w:val="Heading3Char"/>
+    <w:uiPriority w:val="9"/>
+    <w:semiHidden/>
+    <w:unhideWhenUsed/>
+    <w:qFormat/>
+    <w:rsid w:val="004B25B7"/>
+    <w:pPr>
+      <w:keepNext/>
+      <w:keepLines/>
+      <w:numPr>
+        <w:ilvl w:val="2"/>
+        <w:numId w:val="2"/>
+      </w:numPr>
+      <w:spacing w:before="40"/>
+      <w:outlineLvl w:val="2"/>
+    </w:pPr>
+    <w:rPr>
+      <w:rFonts w:asciiTheme="majorHAnsi" w:eastAsiaTheme="majorEastAsia" w:hAnsiTheme="majorHAnsi" w:cstheme="majorBidi"/>
+      <w:color w:val="1F3763" w:themeColor="accent1" w:themeShade="7F"/>
+    </w:rPr>
+  </w:style>
+  <w:style w:type="paragraph" w:styleId="Heading4">
+    <w:name w:val="heading 4"/>
+    <w:basedOn w:val="Normal"/>
+    <w:next w:val="Normal"/>
+    <w:link w:val="Heading4Char"/>
+    <w:uiPriority w:val="9"/>
+    <w:semiHidden/>
+    <w:unhideWhenUsed/>
+    <w:qFormat/>
+    <w:rsid w:val="004B25B7"/>
+    <w:pPr>
+      <w:keepNext/>
+      <w:keepLines/>
+      <w:numPr>
+        <w:ilvl w:val="3"/>
+        <w:numId w:val="2"/>
+      </w:numPr>
+      <w:spacing w:before="40"/>
+      <w:outlineLvl w:val="3"/>
+    </w:pPr>
+    <w:rPr>
+      <w:rFonts w:asciiTheme="majorHAnsi" w:eastAsiaTheme="majorEastAsia" w:hAnsiTheme="majorHAnsi" w:cstheme="majorBidi"/>
+      <w:i/>
+      <w:iCs/>
+      <w:color w:val="2F5496" w:themeColor="accent1" w:themeShade="BF"/>
+    </w:rPr>
+  </w:style>
+  <w:style w:type="paragraph" w:styleId="Heading5">
+    <w:name w:val="heading 5"/>
+    <w:basedOn w:val="Normal"/>
+    <w:next w:val="Normal"/>
+    <w:link w:val="Heading5Char"/>
+    <w:uiPriority w:val="9"/>
+    <w:semiHidden/>
+    <w:unhideWhenUsed/>
+    <w:qFormat/>
+    <w:rsid w:val="004B25B7"/>
+    <w:pPr>
+      <w:keepNext/>
+      <w:keepLines/>
+      <w:numPr>
+        <w:ilvl w:val="4"/>
+        <w:numId w:val="2"/>
+      </w:numPr>
+      <w:spacing w:before="40"/>
+      <w:outlineLvl w:val="4"/>
+    </w:pPr>
+    <w:rPr>
+      <w:rFonts w:asciiTheme="majorHAnsi" w:eastAsiaTheme="majorEastAsia" w:hAnsiTheme="majorHAnsi" w:cstheme="majorBidi"/>
+      <w:color w:val="2F5496" w:themeColor="accent1" w:themeShade="BF"/>
+    </w:rPr>
+  </w:style>
+  <w:style w:type="paragraph" w:styleId="Heading6">
+    <w:name w:val="heading 6"/>
+    <w:basedOn w:val="Normal"/>
+    <w:next w:val="Normal"/>
+    <w:link w:val="Heading6Char"/>
+    <w:uiPriority w:val="9"/>
+    <w:semiHidden/>
+    <w:unhideWhenUsed/>
+    <w:qFormat/>
+    <w:rsid w:val="004B25B7"/>
+    <w:pPr>
+      <w:keepNext/>
+      <w:keepLines/>
+      <w:numPr>
+        <w:ilvl w:val="5"/>
+        <w:numId w:val="2"/>
+      </w:numPr>
+      <w:spacing w:before="40"/>
+      <w:outlineLvl w:val="5"/>
+    </w:pPr>
+    <w:rPr>
+      <w:rFonts w:asciiTheme="majorHAnsi" w:eastAsiaTheme="majorEastAsia" w:hAnsiTheme="majorHAnsi" w:cstheme="majorBidi"/>
+      <w:color w:val="1F3763" w:themeColor="accent1" w:themeShade="7F"/>
+    </w:rPr>
+  </w:style>
+  <w:style w:type="paragraph" w:styleId="Heading7">
+    <w:name w:val="heading 7"/>
+    <w:basedOn w:val="Normal"/>
+    <w:next w:val="Normal"/>
+    <w:link w:val="Heading7Char"/>
+    <w:uiPriority w:val="9"/>
+    <w:semiHidden/>
+    <w:unhideWhenUsed/>
+    <w:qFormat/>
+    <w:rsid w:val="004B25B7"/>
+    <w:pPr>
+      <w:keepNext/>
+      <w:keepLines/>
+      <w:numPr>
+        <w:ilvl w:val="6"/>
+        <w:numId w:val="2"/>
+      </w:numPr>
+      <w:spacing w:before="40"/>
+      <w:outlineLvl w:val="6"/>
+    </w:pPr>
+    <w:rPr>
+      <w:rFonts w:asciiTheme="majorHAnsi" w:eastAsiaTheme="majorEastAsia" w:hAnsiTheme="majorHAnsi" w:cstheme="majorBidi"/>
+      <w:i/>
+      <w:iCs/>
+      <w:color w:val="1F3763" w:themeColor="accent1" w:themeShade="7F"/>
+    </w:rPr>
+  </w:style>
+  <w:style w:type="paragraph" w:styleId="Heading8">
+    <w:name w:val="heading 8"/>
+    <w:basedOn w:val="Normal"/>
+    <w:next w:val="Normal"/>
+    <w:link w:val="Heading8Char"/>
+    <w:uiPriority w:val="9"/>
+    <w:semiHidden/>
+    <w:unhideWhenUsed/>
+    <w:qFormat/>
+    <w:rsid w:val="004B25B7"/>
+    <w:pPr>
+      <w:keepNext/>
+      <w:keepLines/>
+      <w:numPr>
+        <w:ilvl w:val="7"/>
+        <w:numId w:val="2"/>
+      </w:numPr>
+      <w:spacing w:before="40"/>
+      <w:outlineLvl w:val="7"/>
+    </w:pPr>
+    <w:rPr>
+      <w:rFonts w:asciiTheme="majorHAnsi" w:eastAsiaTheme="majorEastAsia" w:hAnsiTheme="majorHAnsi" w:cstheme="majorBidi"/>
+      <w:color w:val="272727" w:themeColor="text1" w:themeTint="D8"/>
+      <w:sz w:val="21"/>
+      <w:szCs w:val="21"/>
+    </w:rPr>
+  </w:style>
+  <w:style w:type="paragraph" w:styleId="Heading9">
+    <w:name w:val="heading 9"/>
+    <w:basedOn w:val="Normal"/>
+    <w:next w:val="Normal"/>
+    <w:link w:val="Heading9Char"/>
+    <w:uiPriority w:val="9"/>
+    <w:semiHidden/>
+    <w:unhideWhenUsed/>
+    <w:qFormat/>
+    <w:rsid w:val="004B25B7"/>
+    <w:pPr>
+      <w:keepNext/>
+      <w:keepLines/>
+      <w:numPr>
+        <w:ilvl w:val="8"/>
+        <w:numId w:val="2"/>
+      </w:numPr>
+      <w:spacing w:before="40"/>
+      <w:outlineLvl w:val="8"/>
+    </w:pPr>
+    <w:rPr>
+      <w:rFonts w:asciiTheme="majorHAnsi" w:eastAsiaTheme="majorEastAsia" w:hAnsiTheme="majorHAnsi" w:cstheme="majorBidi"/>
+      <w:i/>
+      <w:iCs/>
+      <w:color w:val="272727" w:themeColor="text1" w:themeTint="D8"/>
+      <w:sz w:val="21"/>
+      <w:szCs w:val="21"/>
     </w:rPr>
   </w:style>
   <w:style w:type="character" w:default="1" w:styleId="DefaultParagraphFont">
@@ -1048,6 +1851,146 @@
       <w:ind w:left="720"/>
       <w:contextualSpacing/>
     </w:pPr>
+  </w:style>
+  <w:style w:type="character" w:customStyle="1" w:styleId="Heading2Char">
+    <w:name w:val="Heading 2 Char"/>
+    <w:basedOn w:val="DefaultParagraphFont"/>
+    <w:link w:val="Heading2"/>
+    <w:uiPriority w:val="9"/>
+    <w:rsid w:val="004B25B7"/>
+    <w:rPr>
+      <w:rFonts w:asciiTheme="majorHAnsi" w:eastAsiaTheme="majorEastAsia" w:hAnsiTheme="majorHAnsi" w:cstheme="majorBidi"/>
+      <w:color w:val="2F5496" w:themeColor="accent1" w:themeShade="BF"/>
+      <w:sz w:val="26"/>
+      <w:szCs w:val="26"/>
+    </w:rPr>
+  </w:style>
+  <w:style w:type="character" w:customStyle="1" w:styleId="Heading3Char">
+    <w:name w:val="Heading 3 Char"/>
+    <w:basedOn w:val="DefaultParagraphFont"/>
+    <w:link w:val="Heading3"/>
+    <w:uiPriority w:val="9"/>
+    <w:semiHidden/>
+    <w:rsid w:val="004B25B7"/>
+    <w:rPr>
+      <w:rFonts w:asciiTheme="majorHAnsi" w:eastAsiaTheme="majorEastAsia" w:hAnsiTheme="majorHAnsi" w:cstheme="majorBidi"/>
+      <w:color w:val="1F3763" w:themeColor="accent1" w:themeShade="7F"/>
+    </w:rPr>
+  </w:style>
+  <w:style w:type="character" w:customStyle="1" w:styleId="Heading4Char">
+    <w:name w:val="Heading 4 Char"/>
+    <w:basedOn w:val="DefaultParagraphFont"/>
+    <w:link w:val="Heading4"/>
+    <w:uiPriority w:val="9"/>
+    <w:semiHidden/>
+    <w:rsid w:val="004B25B7"/>
+    <w:rPr>
+      <w:rFonts w:asciiTheme="majorHAnsi" w:eastAsiaTheme="majorEastAsia" w:hAnsiTheme="majorHAnsi" w:cstheme="majorBidi"/>
+      <w:i/>
+      <w:iCs/>
+      <w:color w:val="2F5496" w:themeColor="accent1" w:themeShade="BF"/>
+    </w:rPr>
+  </w:style>
+  <w:style w:type="character" w:customStyle="1" w:styleId="Heading5Char">
+    <w:name w:val="Heading 5 Char"/>
+    <w:basedOn w:val="DefaultParagraphFont"/>
+    <w:link w:val="Heading5"/>
+    <w:uiPriority w:val="9"/>
+    <w:semiHidden/>
+    <w:rsid w:val="004B25B7"/>
+    <w:rPr>
+      <w:rFonts w:asciiTheme="majorHAnsi" w:eastAsiaTheme="majorEastAsia" w:hAnsiTheme="majorHAnsi" w:cstheme="majorBidi"/>
+      <w:color w:val="2F5496" w:themeColor="accent1" w:themeShade="BF"/>
+    </w:rPr>
+  </w:style>
+  <w:style w:type="character" w:customStyle="1" w:styleId="Heading6Char">
+    <w:name w:val="Heading 6 Char"/>
+    <w:basedOn w:val="DefaultParagraphFont"/>
+    <w:link w:val="Heading6"/>
+    <w:uiPriority w:val="9"/>
+    <w:semiHidden/>
+    <w:rsid w:val="004B25B7"/>
+    <w:rPr>
+      <w:rFonts w:asciiTheme="majorHAnsi" w:eastAsiaTheme="majorEastAsia" w:hAnsiTheme="majorHAnsi" w:cstheme="majorBidi"/>
+      <w:color w:val="1F3763" w:themeColor="accent1" w:themeShade="7F"/>
+    </w:rPr>
+  </w:style>
+  <w:style w:type="character" w:customStyle="1" w:styleId="Heading7Char">
+    <w:name w:val="Heading 7 Char"/>
+    <w:basedOn w:val="DefaultParagraphFont"/>
+    <w:link w:val="Heading7"/>
+    <w:uiPriority w:val="9"/>
+    <w:semiHidden/>
+    <w:rsid w:val="004B25B7"/>
+    <w:rPr>
+      <w:rFonts w:asciiTheme="majorHAnsi" w:eastAsiaTheme="majorEastAsia" w:hAnsiTheme="majorHAnsi" w:cstheme="majorBidi"/>
+      <w:i/>
+      <w:iCs/>
+      <w:color w:val="1F3763" w:themeColor="accent1" w:themeShade="7F"/>
+    </w:rPr>
+  </w:style>
+  <w:style w:type="character" w:customStyle="1" w:styleId="Heading8Char">
+    <w:name w:val="Heading 8 Char"/>
+    <w:basedOn w:val="DefaultParagraphFont"/>
+    <w:link w:val="Heading8"/>
+    <w:uiPriority w:val="9"/>
+    <w:semiHidden/>
+    <w:rsid w:val="004B25B7"/>
+    <w:rPr>
+      <w:rFonts w:asciiTheme="majorHAnsi" w:eastAsiaTheme="majorEastAsia" w:hAnsiTheme="majorHAnsi" w:cstheme="majorBidi"/>
+      <w:color w:val="272727" w:themeColor="text1" w:themeTint="D8"/>
+      <w:sz w:val="21"/>
+      <w:szCs w:val="21"/>
+    </w:rPr>
+  </w:style>
+  <w:style w:type="character" w:customStyle="1" w:styleId="Heading9Char">
+    <w:name w:val="Heading 9 Char"/>
+    <w:basedOn w:val="DefaultParagraphFont"/>
+    <w:link w:val="Heading9"/>
+    <w:uiPriority w:val="9"/>
+    <w:semiHidden/>
+    <w:rsid w:val="004B25B7"/>
+    <w:rPr>
+      <w:rFonts w:asciiTheme="majorHAnsi" w:eastAsiaTheme="majorEastAsia" w:hAnsiTheme="majorHAnsi" w:cstheme="majorBidi"/>
+      <w:i/>
+      <w:iCs/>
+      <w:color w:val="272727" w:themeColor="text1" w:themeTint="D8"/>
+      <w:sz w:val="21"/>
+      <w:szCs w:val="21"/>
+    </w:rPr>
+  </w:style>
+  <w:style w:type="paragraph" w:styleId="Title">
+    <w:name w:val="Title"/>
+    <w:basedOn w:val="Normal"/>
+    <w:next w:val="Normal"/>
+    <w:link w:val="TitleChar"/>
+    <w:uiPriority w:val="10"/>
+    <w:qFormat/>
+    <w:rsid w:val="004B25B7"/>
+    <w:pPr>
+      <w:contextualSpacing/>
+    </w:pPr>
+    <w:rPr>
+      <w:rFonts w:asciiTheme="majorHAnsi" w:eastAsiaTheme="majorEastAsia" w:hAnsiTheme="majorHAnsi" w:cstheme="majorBidi"/>
+      <w:spacing w:val="-10"/>
+      <w:kern w:val="28"/>
+      <w:sz w:val="56"/>
+      <w:szCs w:val="56"/>
+    </w:rPr>
+  </w:style>
+  <w:style w:type="character" w:customStyle="1" w:styleId="TitleChar">
+    <w:name w:val="Title Char"/>
+    <w:basedOn w:val="DefaultParagraphFont"/>
+    <w:link w:val="Title"/>
+    <w:uiPriority w:val="10"/>
+    <w:rsid w:val="004B25B7"/>
+    <w:rPr>
+      <w:rFonts w:asciiTheme="majorHAnsi" w:eastAsiaTheme="majorEastAsia" w:hAnsiTheme="majorHAnsi" w:cstheme="majorBidi"/>
+      <w:spacing w:val="-10"/>
+      <w:kern w:val="28"/>
+      <w:sz w:val="56"/>
+      <w:szCs w:val="56"/>
+    </w:rPr>
   </w:style>
 </w:styles>
 </file>

</xml_diff>